<commit_message>
Updated KNearestNeigbor notebook and related doc file by Farshad, and updated compare notebook by Beryl
</commit_message>
<xml_diff>
--- a/KNN_Model.docx
+++ b/KNN_Model.docx
@@ -45,21 +45,35 @@
         </w:rPr>
         <w:t xml:space="preserve">   KNN algorithm uses a distance metric to find the k most similar instances in the training data for a new instance and takes the mean outcome of the neighbors as the prediction.</w:t>
       </w:r>
-      <w:bookmarkStart w:id="0" w:name="_GoBack"/>
-      <w:bookmarkEnd w:id="0"/>
     </w:p>
-    <w:p/>
-    <w:p/>
     <w:p>
+      <w:pPr>
+        <w:rPr>
+          <w:u w:val="single"/>
+        </w:rPr>
+      </w:pPr>
       <w:r>
-        <w:t>Tuning</w:t>
+        <w:rPr>
+          <w:u w:val="single"/>
+        </w:rPr>
+        <w:t>BASE MODEL:</w:t>
       </w:r>
     </w:p>
     <w:p>
+      <w:pPr>
+        <w:rPr>
+          <w:u w:val="single"/>
+        </w:rPr>
+      </w:pPr>
+      <w:bookmarkStart w:id="0" w:name="_GoBack"/>
       <w:r>
-        <w:t>Results:</w:t>
+        <w:rPr>
+          <w:u w:val="single"/>
+        </w:rPr>
+        <w:t>TUNED MODEL:</w:t>
       </w:r>
     </w:p>
+    <w:bookmarkEnd w:id="0"/>
     <w:p/>
     <w:p/>
     <w:sectPr>
@@ -1319,7 +1333,6 @@
     <w:name w:val="Normal (Web)"/>
     <w:basedOn w:val="Normal"/>
     <w:uiPriority w:val="99"/>
-    <w:semiHidden/>
     <w:unhideWhenUsed/>
     <w:rsid w:val="00783D0C"/>
     <w:pPr>
@@ -1635,7 +1648,7 @@
 </file>
 
 <file path=customXml/itemProps1.xml><?xml version="1.0" encoding="utf-8"?>
-<ds:datastoreItem xmlns:ds="http://schemas.openxmlformats.org/officeDocument/2006/customXml" ds:itemID="{2D5C2B04-EFCC-4649-BBE0-39A9FF606307}">
+<ds:datastoreItem xmlns:ds="http://schemas.openxmlformats.org/officeDocument/2006/customXml" ds:itemID="{86D9DFBC-4532-D741-BF29-161E56E2FE62}">
   <ds:schemaRefs>
     <ds:schemaRef ds:uri="http://schemas.openxmlformats.org/officeDocument/2006/bibliography"/>
   </ds:schemaRefs>

</xml_diff>